<commit_message>
New Comment In File
</commit_message>
<xml_diff>
--- a/Трудности.docx
+++ b/Трудности.docx
@@ -847,7 +847,6 @@
           <w:rFonts w:ascii="Times New Roman" w:hAnsi="Times New Roman" w:cs="Times New Roman"/>
           <w:sz w:val="24"/>
           <w:szCs w:val="24"/>
-          <w:lang w:val="en-US"/>
         </w:rPr>
       </w:pPr>
       <w:r>
@@ -988,8 +987,6 @@
         </w:rPr>
         <w:t xml:space="preserve"> (последняя)</w:t>
       </w:r>
-      <w:bookmarkStart w:id="0" w:name="_GoBack"/>
-      <w:bookmarkEnd w:id="0"/>
       <w:r>
         <w:rPr>
           <w:rFonts w:ascii="Times New Roman" w:hAnsi="Times New Roman" w:cs="Times New Roman"/>
@@ -1127,6 +1124,144 @@
           </wp:inline>
         </w:drawing>
       </w:r>
+    </w:p>
+    <w:p>
+      <w:pPr>
+        <w:pStyle w:val="a3"/>
+        <w:numPr>
+          <w:ilvl w:val="0"/>
+          <w:numId w:val="1"/>
+        </w:numPr>
+        <w:jc w:val="both"/>
+        <w:rPr>
+          <w:rFonts w:ascii="Times New Roman" w:hAnsi="Times New Roman" w:cs="Times New Roman"/>
+          <w:sz w:val="24"/>
+          <w:szCs w:val="24"/>
+        </w:rPr>
+      </w:pPr>
+      <w:r>
+        <w:rPr>
+          <w:rFonts w:ascii="Times New Roman" w:hAnsi="Times New Roman" w:cs="Times New Roman"/>
+          <w:sz w:val="24"/>
+          <w:szCs w:val="24"/>
+        </w:rPr>
+        <w:t xml:space="preserve">Не до конца было понятно, за какое количество времени совершается поворот крипа. Было решено сделать параметр у </w:t>
+      </w:r>
+      <w:r>
+        <w:rPr>
+          <w:rFonts w:ascii="Times New Roman" w:hAnsi="Times New Roman" w:cs="Times New Roman"/>
+          <w:sz w:val="24"/>
+          <w:szCs w:val="24"/>
+          <w:lang w:val="en-US"/>
+        </w:rPr>
+        <w:t>BP</w:t>
+      </w:r>
+      <w:r>
+        <w:rPr>
+          <w:rFonts w:ascii="Times New Roman" w:hAnsi="Times New Roman" w:cs="Times New Roman"/>
+          <w:sz w:val="24"/>
+          <w:szCs w:val="24"/>
+        </w:rPr>
+        <w:t>_</w:t>
+      </w:r>
+      <w:proofErr w:type="spellStart"/>
+      <w:r>
+        <w:rPr>
+          <w:rFonts w:ascii="Times New Roman" w:hAnsi="Times New Roman" w:cs="Times New Roman"/>
+          <w:sz w:val="24"/>
+          <w:szCs w:val="24"/>
+          <w:lang w:val="en-US"/>
+        </w:rPr>
+        <w:t>CreepSpawner</w:t>
+      </w:r>
+      <w:proofErr w:type="spellEnd"/>
+      <w:r>
+        <w:rPr>
+          <w:rFonts w:ascii="Times New Roman" w:hAnsi="Times New Roman" w:cs="Times New Roman"/>
+          <w:sz w:val="24"/>
+          <w:szCs w:val="24"/>
+        </w:rPr>
+        <w:t xml:space="preserve"> </w:t>
+      </w:r>
+      <w:r>
+        <w:rPr>
+          <w:rFonts w:ascii="Times New Roman" w:hAnsi="Times New Roman" w:cs="Times New Roman"/>
+          <w:sz w:val="24"/>
+          <w:szCs w:val="24"/>
+        </w:rPr>
+        <w:t>«</w:t>
+      </w:r>
+      <w:proofErr w:type="spellStart"/>
+      <w:r>
+        <w:rPr>
+          <w:rFonts w:ascii="Times New Roman" w:hAnsi="Times New Roman" w:cs="Times New Roman"/>
+          <w:sz w:val="24"/>
+          <w:szCs w:val="24"/>
+          <w:lang w:val="en-US"/>
+        </w:rPr>
+        <w:t>TimeToMakeRotateInSec</w:t>
+      </w:r>
+      <w:proofErr w:type="spellEnd"/>
+      <w:r>
+        <w:rPr>
+          <w:rFonts w:ascii="Times New Roman" w:hAnsi="Times New Roman" w:cs="Times New Roman"/>
+          <w:sz w:val="24"/>
+          <w:szCs w:val="24"/>
+        </w:rPr>
+        <w:t>»</w:t>
+      </w:r>
+      <w:r>
+        <w:rPr>
+          <w:rFonts w:ascii="Times New Roman" w:hAnsi="Times New Roman" w:cs="Times New Roman"/>
+          <w:sz w:val="24"/>
+          <w:szCs w:val="24"/>
+        </w:rPr>
+        <w:t xml:space="preserve">, </w:t>
+      </w:r>
+      <w:r>
+        <w:rPr>
+          <w:rFonts w:ascii="Times New Roman" w:hAnsi="Times New Roman" w:cs="Times New Roman"/>
+          <w:sz w:val="24"/>
+          <w:szCs w:val="24"/>
+        </w:rPr>
+        <w:t xml:space="preserve">который определяет за какое время совершается поворот по значению </w:t>
+      </w:r>
+      <w:r>
+        <w:rPr>
+          <w:rFonts w:ascii="Times New Roman" w:hAnsi="Times New Roman" w:cs="Times New Roman"/>
+          <w:sz w:val="24"/>
+          <w:szCs w:val="24"/>
+          <w:lang w:val="en-US"/>
+        </w:rPr>
+        <w:t xml:space="preserve">Speed </w:t>
+      </w:r>
+      <w:r>
+        <w:rPr>
+          <w:rFonts w:ascii="Times New Roman" w:hAnsi="Times New Roman" w:cs="Times New Roman"/>
+          <w:sz w:val="24"/>
+          <w:szCs w:val="24"/>
+        </w:rPr>
+        <w:t xml:space="preserve">из таблицы </w:t>
+      </w:r>
+      <w:r>
+        <w:rPr>
+          <w:rFonts w:ascii="Times New Roman" w:hAnsi="Times New Roman" w:cs="Times New Roman"/>
+          <w:sz w:val="24"/>
+          <w:szCs w:val="24"/>
+          <w:lang w:val="en-US"/>
+        </w:rPr>
+        <w:t>DT_CreepsInfo</w:t>
+      </w:r>
+      <w:r>
+        <w:rPr>
+          <w:rFonts w:ascii="Times New Roman" w:hAnsi="Times New Roman" w:cs="Times New Roman"/>
+          <w:sz w:val="24"/>
+          <w:szCs w:val="24"/>
+        </w:rPr>
+        <w:t>.</w:t>
+      </w:r>
+      <w:bookmarkStart w:id="0" w:name="_GoBack"/>
+      <w:bookmarkEnd w:id="0"/>
     </w:p>
     <w:sectPr>
       <w:pgSz w:w="11906" w:h="16838"/>
@@ -2284,7 +2419,7 @@
 </file>
 
 <file path=customXml/itemProps1.xml><?xml version="1.0" encoding="utf-8"?>
-<ds:datastoreItem xmlns:ds="http://schemas.openxmlformats.org/officeDocument/2006/customXml" ds:itemID="{E9DE7C39-E5CE-4592-9A57-853CD569040A}">
+<ds:datastoreItem xmlns:ds="http://schemas.openxmlformats.org/officeDocument/2006/customXml" ds:itemID="{52BC2395-30C1-4D66-8205-53168935AB05}">
   <ds:schemaRefs>
     <ds:schemaRef ds:uri="http://schemas.openxmlformats.org/officeDocument/2006/bibliography"/>
   </ds:schemaRefs>

</xml_diff>